<commit_message>
Final meski banyak mess :(
</commit_message>
<xml_diff>
--- a/Sesi 23/Dokumentasi SpringBoot.docx
+++ b/Sesi 23/Dokumentasi SpringBoot.docx
@@ -69,6 +69,9 @@
     </w:p>
     <w:p>
       <w:r>
+        <w:rPr>
+          <w:noProof/>
+        </w:rPr>
         <w:drawing>
           <wp:inline distT="0" distB="0" distL="0" distR="0" wp14:anchorId="1653904C" wp14:editId="231ECF75">
             <wp:extent cx="5943600" cy="2607945"/>
@@ -124,6 +127,9 @@
     </w:p>
     <w:p>
       <w:r>
+        <w:rPr>
+          <w:noProof/>
+        </w:rPr>
         <w:drawing>
           <wp:inline distT="0" distB="0" distL="0" distR="0" wp14:anchorId="6F1002DA" wp14:editId="7EEA436E">
             <wp:extent cx="5943600" cy="2663825"/>
@@ -181,6 +187,9 @@
     </w:p>
     <w:p>
       <w:r>
+        <w:rPr>
+          <w:noProof/>
+        </w:rPr>
         <w:lastRenderedPageBreak/>
         <w:drawing>
           <wp:inline distT="0" distB="0" distL="0" distR="0" wp14:anchorId="5227EA05" wp14:editId="263B392F">
@@ -234,6 +243,9 @@
     </w:p>
     <w:p>
       <w:r>
+        <w:rPr>
+          <w:noProof/>
+        </w:rPr>
         <w:drawing>
           <wp:inline distT="0" distB="0" distL="0" distR="0" wp14:anchorId="053C2ACE" wp14:editId="2BF723A2">
             <wp:extent cx="5943600" cy="3404235"/>
@@ -286,6 +298,9 @@
     </w:p>
     <w:p>
       <w:r>
+        <w:rPr>
+          <w:noProof/>
+        </w:rPr>
         <w:lastRenderedPageBreak/>
         <w:drawing>
           <wp:inline distT="0" distB="0" distL="0" distR="0" wp14:anchorId="1DEED3C8" wp14:editId="1AED09B3">
@@ -345,10 +360,10 @@
     <w:p>
       <w:r>
         <w:drawing>
-          <wp:inline distT="0" distB="0" distL="0" distR="0" wp14:anchorId="35DC1F49" wp14:editId="6A1325E4">
-            <wp:extent cx="5943600" cy="3927475"/>
-            <wp:effectExtent l="0" t="0" r="0" b="0"/>
-            <wp:docPr id="8" name="Picture 8"/>
+          <wp:inline distT="0" distB="0" distL="0" distR="0" wp14:anchorId="0A69DC22" wp14:editId="5AB6EAB4">
+            <wp:extent cx="5943600" cy="3935730"/>
+            <wp:effectExtent l="0" t="0" r="0" b="7620"/>
+            <wp:docPr id="3" name="Picture 3"/>
             <wp:cNvGraphicFramePr>
               <a:graphicFrameLocks xmlns:a="http://schemas.openxmlformats.org/drawingml/2006/main" noChangeAspect="1"/>
             </wp:cNvGraphicFramePr>
@@ -368,7 +383,7 @@
                   <pic:spPr>
                     <a:xfrm>
                       <a:off x="0" y="0"/>
-                      <a:ext cx="5943600" cy="3927475"/>
+                      <a:ext cx="5943600" cy="3935730"/>
                     </a:xfrm>
                     <a:prstGeom prst="rect">
                       <a:avLst/>
@@ -403,10 +418,10 @@
       <w:r>
         <w:lastRenderedPageBreak/>
         <w:drawing>
-          <wp:inline distT="0" distB="0" distL="0" distR="0" wp14:anchorId="5FF5E63E" wp14:editId="178FA2B0">
-            <wp:extent cx="5943600" cy="4136390"/>
+          <wp:inline distT="0" distB="0" distL="0" distR="0" wp14:anchorId="35661C93" wp14:editId="6786E27C">
+            <wp:extent cx="5943600" cy="4158615"/>
             <wp:effectExtent l="0" t="0" r="0" b="0"/>
-            <wp:docPr id="9" name="Picture 9"/>
+            <wp:docPr id="7" name="Picture 7"/>
             <wp:cNvGraphicFramePr>
               <a:graphicFrameLocks xmlns:a="http://schemas.openxmlformats.org/drawingml/2006/main" noChangeAspect="1"/>
             </wp:cNvGraphicFramePr>
@@ -426,7 +441,7 @@
                   <pic:spPr>
                     <a:xfrm>
                       <a:off x="0" y="0"/>
-                      <a:ext cx="5943600" cy="4136390"/>
+                      <a:ext cx="5943600" cy="4158615"/>
                     </a:xfrm>
                     <a:prstGeom prst="rect">
                       <a:avLst/>
@@ -461,10 +476,10 @@
       <w:r>
         <w:lastRenderedPageBreak/>
         <w:drawing>
-          <wp:inline distT="0" distB="0" distL="0" distR="0" wp14:anchorId="3868F5E0" wp14:editId="3275C3CF">
-            <wp:extent cx="5943600" cy="4037330"/>
-            <wp:effectExtent l="0" t="0" r="0" b="1270"/>
-            <wp:docPr id="11" name="Picture 11"/>
+          <wp:inline distT="0" distB="0" distL="0" distR="0" wp14:anchorId="212C99F9" wp14:editId="6DC08E42">
+            <wp:extent cx="5943600" cy="4260215"/>
+            <wp:effectExtent l="0" t="0" r="0" b="6985"/>
+            <wp:docPr id="15" name="Picture 15"/>
             <wp:cNvGraphicFramePr>
               <a:graphicFrameLocks xmlns:a="http://schemas.openxmlformats.org/drawingml/2006/main" noChangeAspect="1"/>
             </wp:cNvGraphicFramePr>
@@ -484,7 +499,7 @@
                   <pic:spPr>
                     <a:xfrm>
                       <a:off x="0" y="0"/>
-                      <a:ext cx="5943600" cy="4037330"/>
+                      <a:ext cx="5943600" cy="4260215"/>
                     </a:xfrm>
                     <a:prstGeom prst="rect">
                       <a:avLst/>
@@ -511,10 +526,10 @@
       <w:r>
         <w:lastRenderedPageBreak/>
         <w:drawing>
-          <wp:inline distT="0" distB="0" distL="0" distR="0" wp14:anchorId="1E743CEE" wp14:editId="7EB01569">
-            <wp:extent cx="5943600" cy="4058920"/>
+          <wp:inline distT="0" distB="0" distL="0" distR="0" wp14:anchorId="0909E9C1" wp14:editId="28243C0B">
+            <wp:extent cx="5943600" cy="4095750"/>
             <wp:effectExtent l="0" t="0" r="0" b="0"/>
-            <wp:docPr id="12" name="Picture 12"/>
+            <wp:docPr id="16" name="Picture 16"/>
             <wp:cNvGraphicFramePr>
               <a:graphicFrameLocks xmlns:a="http://schemas.openxmlformats.org/drawingml/2006/main" noChangeAspect="1"/>
             </wp:cNvGraphicFramePr>
@@ -534,7 +549,7 @@
                   <pic:spPr>
                     <a:xfrm>
                       <a:off x="0" y="0"/>
-                      <a:ext cx="5943600" cy="4058920"/>
+                      <a:ext cx="5943600" cy="4095750"/>
                     </a:xfrm>
                     <a:prstGeom prst="rect">
                       <a:avLst/>
@@ -546,23 +561,24 @@
           </wp:inline>
         </w:drawing>
       </w:r>
+    </w:p>
+    <w:p>
       <w:proofErr w:type="spellStart"/>
       <w:r>
         <w:t>Hasil</w:t>
       </w:r>
       <w:proofErr w:type="spellEnd"/>
       <w:r>
-        <w:t xml:space="preserve"> Get All Stop</w:t>
-      </w:r>
-    </w:p>
-    <w:p>
-      <w:r>
-        <w:lastRenderedPageBreak/>
+        <w:t xml:space="preserve"> Post Agency</w:t>
+      </w:r>
+    </w:p>
+    <w:p>
+      <w:r>
         <w:drawing>
-          <wp:inline distT="0" distB="0" distL="0" distR="0" wp14:anchorId="0ACFE2D8" wp14:editId="7F7828E8">
-            <wp:extent cx="5943600" cy="4086225"/>
-            <wp:effectExtent l="0" t="0" r="0" b="9525"/>
-            <wp:docPr id="13" name="Picture 13"/>
+          <wp:inline distT="0" distB="0" distL="0" distR="0" wp14:anchorId="510BA5E5" wp14:editId="29D61EB8">
+            <wp:extent cx="5943600" cy="2998381"/>
+            <wp:effectExtent l="0" t="0" r="0" b="0"/>
+            <wp:docPr id="17" name="Picture 17"/>
             <wp:cNvGraphicFramePr>
               <a:graphicFrameLocks xmlns:a="http://schemas.openxmlformats.org/drawingml/2006/main" noChangeAspect="1"/>
             </wp:cNvGraphicFramePr>
@@ -573,20 +589,27 @@
                     <pic:cNvPr id="1" name=""/>
                     <pic:cNvPicPr/>
                   </pic:nvPicPr>
-                  <pic:blipFill>
+                  <pic:blipFill rotWithShape="1">
                     <a:blip r:embed="rId15"/>
-                    <a:stretch>
-                      <a:fillRect/>
-                    </a:stretch>
+                    <a:srcRect b="13992"/>
+                    <a:stretch/>
                   </pic:blipFill>
-                  <pic:spPr>
+                  <pic:spPr bwMode="auto">
                     <a:xfrm>
                       <a:off x="0" y="0"/>
-                      <a:ext cx="5943600" cy="4086225"/>
+                      <a:ext cx="5943600" cy="2998381"/>
                     </a:xfrm>
                     <a:prstGeom prst="rect">
                       <a:avLst/>
                     </a:prstGeom>
+                    <a:ln>
+                      <a:noFill/>
+                    </a:ln>
+                    <a:extLst>
+                      <a:ext uri="{53640926-AAD7-44D8-BBD7-CCE9431645EC}">
+                        <a14:shadowObscured xmlns:a14="http://schemas.microsoft.com/office/drawing/2010/main"/>
+                      </a:ext>
+                    </a:extLst>
                   </pic:spPr>
                 </pic:pic>
               </a:graphicData>
@@ -602,17 +625,17 @@
       </w:r>
       <w:proofErr w:type="spellEnd"/>
       <w:r>
-        <w:t xml:space="preserve"> Get Trip</w:t>
+        <w:t xml:space="preserve"> Delete Agency ID: 4</w:t>
       </w:r>
     </w:p>
     <w:p>
       <w:r>
         <w:lastRenderedPageBreak/>
         <w:drawing>
-          <wp:inline distT="0" distB="0" distL="0" distR="0" wp14:anchorId="70B08DAE" wp14:editId="1F0D71AD">
-            <wp:extent cx="5943600" cy="4105275"/>
-            <wp:effectExtent l="0" t="0" r="0" b="9525"/>
-            <wp:docPr id="14" name="Picture 14"/>
+          <wp:inline distT="0" distB="0" distL="0" distR="0" wp14:anchorId="0BBF45A6" wp14:editId="2FDFF67C">
+            <wp:extent cx="5943600" cy="3776980"/>
+            <wp:effectExtent l="0" t="0" r="0" b="0"/>
+            <wp:docPr id="18" name="Picture 18"/>
             <wp:cNvGraphicFramePr>
               <a:graphicFrameLocks xmlns:a="http://schemas.openxmlformats.org/drawingml/2006/main" noChangeAspect="1"/>
             </wp:cNvGraphicFramePr>
@@ -632,7 +655,7 @@
                   <pic:spPr>
                     <a:xfrm>
                       <a:off x="0" y="0"/>
-                      <a:ext cx="5943600" cy="4105275"/>
+                      <a:ext cx="5943600" cy="3776980"/>
                     </a:xfrm>
                     <a:prstGeom prst="rect">
                       <a:avLst/>
@@ -652,8 +675,766 @@
       </w:r>
       <w:proofErr w:type="spellEnd"/>
       <w:r>
-        <w:t xml:space="preserve"> Get Bus by ID</w:t>
-      </w:r>
+        <w:t xml:space="preserve"> Get Agency ID: 1</w:t>
+      </w:r>
+    </w:p>
+    <w:p>
+      <w:r>
+        <w:lastRenderedPageBreak/>
+        <w:drawing>
+          <wp:inline distT="0" distB="0" distL="0" distR="0" wp14:anchorId="451B0231" wp14:editId="5F4297CB">
+            <wp:extent cx="5943600" cy="4200525"/>
+            <wp:effectExtent l="0" t="0" r="0" b="9525"/>
+            <wp:docPr id="19" name="Picture 19"/>
+            <wp:cNvGraphicFramePr>
+              <a:graphicFrameLocks xmlns:a="http://schemas.openxmlformats.org/drawingml/2006/main" noChangeAspect="1"/>
+            </wp:cNvGraphicFramePr>
+            <a:graphic xmlns:a="http://schemas.openxmlformats.org/drawingml/2006/main">
+              <a:graphicData uri="http://schemas.openxmlformats.org/drawingml/2006/picture">
+                <pic:pic xmlns:pic="http://schemas.openxmlformats.org/drawingml/2006/picture">
+                  <pic:nvPicPr>
+                    <pic:cNvPr id="1" name=""/>
+                    <pic:cNvPicPr/>
+                  </pic:nvPicPr>
+                  <pic:blipFill>
+                    <a:blip r:embed="rId17"/>
+                    <a:stretch>
+                      <a:fillRect/>
+                    </a:stretch>
+                  </pic:blipFill>
+                  <pic:spPr>
+                    <a:xfrm>
+                      <a:off x="0" y="0"/>
+                      <a:ext cx="5943600" cy="4200525"/>
+                    </a:xfrm>
+                    <a:prstGeom prst="rect">
+                      <a:avLst/>
+                    </a:prstGeom>
+                  </pic:spPr>
+                </pic:pic>
+              </a:graphicData>
+            </a:graphic>
+          </wp:inline>
+        </w:drawing>
+      </w:r>
+    </w:p>
+    <w:p>
+      <w:proofErr w:type="spellStart"/>
+      <w:r>
+        <w:t>Hasil</w:t>
+      </w:r>
+      <w:proofErr w:type="spellEnd"/>
+      <w:r>
+        <w:t xml:space="preserve"> Put Agency ID: 3</w:t>
+      </w:r>
+    </w:p>
+    <w:p>
+      <w:r>
+        <w:lastRenderedPageBreak/>
+        <w:drawing>
+          <wp:inline distT="0" distB="0" distL="0" distR="0" wp14:anchorId="7086253D" wp14:editId="60AB0810">
+            <wp:extent cx="5943600" cy="3887470"/>
+            <wp:effectExtent l="0" t="0" r="0" b="0"/>
+            <wp:docPr id="20" name="Picture 20"/>
+            <wp:cNvGraphicFramePr>
+              <a:graphicFrameLocks xmlns:a="http://schemas.openxmlformats.org/drawingml/2006/main" noChangeAspect="1"/>
+            </wp:cNvGraphicFramePr>
+            <a:graphic xmlns:a="http://schemas.openxmlformats.org/drawingml/2006/main">
+              <a:graphicData uri="http://schemas.openxmlformats.org/drawingml/2006/picture">
+                <pic:pic xmlns:pic="http://schemas.openxmlformats.org/drawingml/2006/picture">
+                  <pic:nvPicPr>
+                    <pic:cNvPr id="1" name=""/>
+                    <pic:cNvPicPr/>
+                  </pic:nvPicPr>
+                  <pic:blipFill>
+                    <a:blip r:embed="rId18"/>
+                    <a:stretch>
+                      <a:fillRect/>
+                    </a:stretch>
+                  </pic:blipFill>
+                  <pic:spPr>
+                    <a:xfrm>
+                      <a:off x="0" y="0"/>
+                      <a:ext cx="5943600" cy="3887470"/>
+                    </a:xfrm>
+                    <a:prstGeom prst="rect">
+                      <a:avLst/>
+                    </a:prstGeom>
+                  </pic:spPr>
+                </pic:pic>
+              </a:graphicData>
+            </a:graphic>
+          </wp:inline>
+        </w:drawing>
+      </w:r>
+    </w:p>
+    <w:p>
+      <w:proofErr w:type="spellStart"/>
+      <w:r>
+        <w:t>Hasil</w:t>
+      </w:r>
+      <w:proofErr w:type="spellEnd"/>
+      <w:r>
+        <w:t xml:space="preserve"> Get All Bus</w:t>
+      </w:r>
+    </w:p>
+    <w:p>
+      <w:r>
+        <w:lastRenderedPageBreak/>
+        <w:drawing>
+          <wp:inline distT="0" distB="0" distL="0" distR="0" wp14:anchorId="18C23DF5" wp14:editId="6C8B336A">
+            <wp:extent cx="5943600" cy="4017010"/>
+            <wp:effectExtent l="0" t="0" r="0" b="2540"/>
+            <wp:docPr id="21" name="Picture 21"/>
+            <wp:cNvGraphicFramePr>
+              <a:graphicFrameLocks xmlns:a="http://schemas.openxmlformats.org/drawingml/2006/main" noChangeAspect="1"/>
+            </wp:cNvGraphicFramePr>
+            <a:graphic xmlns:a="http://schemas.openxmlformats.org/drawingml/2006/main">
+              <a:graphicData uri="http://schemas.openxmlformats.org/drawingml/2006/picture">
+                <pic:pic xmlns:pic="http://schemas.openxmlformats.org/drawingml/2006/picture">
+                  <pic:nvPicPr>
+                    <pic:cNvPr id="1" name=""/>
+                    <pic:cNvPicPr/>
+                  </pic:nvPicPr>
+                  <pic:blipFill>
+                    <a:blip r:embed="rId19"/>
+                    <a:stretch>
+                      <a:fillRect/>
+                    </a:stretch>
+                  </pic:blipFill>
+                  <pic:spPr>
+                    <a:xfrm>
+                      <a:off x="0" y="0"/>
+                      <a:ext cx="5943600" cy="4017010"/>
+                    </a:xfrm>
+                    <a:prstGeom prst="rect">
+                      <a:avLst/>
+                    </a:prstGeom>
+                  </pic:spPr>
+                </pic:pic>
+              </a:graphicData>
+            </a:graphic>
+          </wp:inline>
+        </w:drawing>
+      </w:r>
+    </w:p>
+    <w:p>
+      <w:proofErr w:type="spellStart"/>
+      <w:r>
+        <w:t>Hasil</w:t>
+      </w:r>
+      <w:proofErr w:type="spellEnd"/>
+      <w:r>
+        <w:t xml:space="preserve"> Get Bus Agency ID: 1</w:t>
+      </w:r>
+    </w:p>
+    <w:p>
+      <w:r>
+        <w:lastRenderedPageBreak/>
+        <w:drawing>
+          <wp:inline distT="0" distB="0" distL="0" distR="0" wp14:anchorId="596FF7DA" wp14:editId="64A37ADF">
+            <wp:extent cx="5943600" cy="3803650"/>
+            <wp:effectExtent l="0" t="0" r="0" b="6350"/>
+            <wp:docPr id="22" name="Picture 22"/>
+            <wp:cNvGraphicFramePr>
+              <a:graphicFrameLocks xmlns:a="http://schemas.openxmlformats.org/drawingml/2006/main" noChangeAspect="1"/>
+            </wp:cNvGraphicFramePr>
+            <a:graphic xmlns:a="http://schemas.openxmlformats.org/drawingml/2006/main">
+              <a:graphicData uri="http://schemas.openxmlformats.org/drawingml/2006/picture">
+                <pic:pic xmlns:pic="http://schemas.openxmlformats.org/drawingml/2006/picture">
+                  <pic:nvPicPr>
+                    <pic:cNvPr id="1" name=""/>
+                    <pic:cNvPicPr/>
+                  </pic:nvPicPr>
+                  <pic:blipFill>
+                    <a:blip r:embed="rId20"/>
+                    <a:stretch>
+                      <a:fillRect/>
+                    </a:stretch>
+                  </pic:blipFill>
+                  <pic:spPr>
+                    <a:xfrm>
+                      <a:off x="0" y="0"/>
+                      <a:ext cx="5943600" cy="3803650"/>
+                    </a:xfrm>
+                    <a:prstGeom prst="rect">
+                      <a:avLst/>
+                    </a:prstGeom>
+                  </pic:spPr>
+                </pic:pic>
+              </a:graphicData>
+            </a:graphic>
+          </wp:inline>
+        </w:drawing>
+      </w:r>
+    </w:p>
+    <w:p>
+      <w:proofErr w:type="spellStart"/>
+      <w:r>
+        <w:t>Hasil</w:t>
+      </w:r>
+      <w:proofErr w:type="spellEnd"/>
+      <w:r>
+        <w:t xml:space="preserve"> Post Bus Agency ID: 2</w:t>
+      </w:r>
+    </w:p>
+    <w:p>
+      <w:r>
+        <w:t xml:space="preserve">Update Bus: </w:t>
+      </w:r>
+      <w:proofErr w:type="spellStart"/>
+      <w:r>
+        <w:t>Gagal</w:t>
+      </w:r>
+      <w:proofErr w:type="spellEnd"/>
+    </w:p>
+    <w:p>
+      <w:r>
+        <w:drawing>
+          <wp:inline distT="0" distB="0" distL="0" distR="0" wp14:anchorId="023335FE" wp14:editId="660BF5EF">
+            <wp:extent cx="5943600" cy="3006725"/>
+            <wp:effectExtent l="0" t="0" r="0" b="3175"/>
+            <wp:docPr id="23" name="Picture 23"/>
+            <wp:cNvGraphicFramePr>
+              <a:graphicFrameLocks xmlns:a="http://schemas.openxmlformats.org/drawingml/2006/main" noChangeAspect="1"/>
+            </wp:cNvGraphicFramePr>
+            <a:graphic xmlns:a="http://schemas.openxmlformats.org/drawingml/2006/main">
+              <a:graphicData uri="http://schemas.openxmlformats.org/drawingml/2006/picture">
+                <pic:pic xmlns:pic="http://schemas.openxmlformats.org/drawingml/2006/picture">
+                  <pic:nvPicPr>
+                    <pic:cNvPr id="1" name=""/>
+                    <pic:cNvPicPr/>
+                  </pic:nvPicPr>
+                  <pic:blipFill>
+                    <a:blip r:embed="rId21"/>
+                    <a:stretch>
+                      <a:fillRect/>
+                    </a:stretch>
+                  </pic:blipFill>
+                  <pic:spPr>
+                    <a:xfrm>
+                      <a:off x="0" y="0"/>
+                      <a:ext cx="5943600" cy="3006725"/>
+                    </a:xfrm>
+                    <a:prstGeom prst="rect">
+                      <a:avLst/>
+                    </a:prstGeom>
+                  </pic:spPr>
+                </pic:pic>
+              </a:graphicData>
+            </a:graphic>
+          </wp:inline>
+        </w:drawing>
+      </w:r>
+    </w:p>
+    <w:p>
+      <w:proofErr w:type="spellStart"/>
+      <w:r>
+        <w:t>Hasil</w:t>
+      </w:r>
+      <w:proofErr w:type="spellEnd"/>
+      <w:r>
+        <w:t xml:space="preserve"> Delete Bus ID: 3</w:t>
+      </w:r>
+    </w:p>
+    <w:p>
+      <w:r>
+        <w:rPr>
+          <w:noProof/>
+        </w:rPr>
+        <w:lastRenderedPageBreak/>
+        <w:drawing>
+          <wp:inline distT="0" distB="0" distL="0" distR="0" wp14:anchorId="1E743CEE" wp14:editId="7EB01569">
+            <wp:extent cx="5943600" cy="4058920"/>
+            <wp:effectExtent l="0" t="0" r="0" b="0"/>
+            <wp:docPr id="12" name="Picture 12"/>
+            <wp:cNvGraphicFramePr>
+              <a:graphicFrameLocks xmlns:a="http://schemas.openxmlformats.org/drawingml/2006/main" noChangeAspect="1"/>
+            </wp:cNvGraphicFramePr>
+            <a:graphic xmlns:a="http://schemas.openxmlformats.org/drawingml/2006/main">
+              <a:graphicData uri="http://schemas.openxmlformats.org/drawingml/2006/picture">
+                <pic:pic xmlns:pic="http://schemas.openxmlformats.org/drawingml/2006/picture">
+                  <pic:nvPicPr>
+                    <pic:cNvPr id="1" name=""/>
+                    <pic:cNvPicPr/>
+                  </pic:nvPicPr>
+                  <pic:blipFill>
+                    <a:blip r:embed="rId22"/>
+                    <a:stretch>
+                      <a:fillRect/>
+                    </a:stretch>
+                  </pic:blipFill>
+                  <pic:spPr>
+                    <a:xfrm>
+                      <a:off x="0" y="0"/>
+                      <a:ext cx="5943600" cy="4058920"/>
+                    </a:xfrm>
+                    <a:prstGeom prst="rect">
+                      <a:avLst/>
+                    </a:prstGeom>
+                  </pic:spPr>
+                </pic:pic>
+              </a:graphicData>
+            </a:graphic>
+          </wp:inline>
+        </w:drawing>
+      </w:r>
+      <w:proofErr w:type="spellStart"/>
+      <w:r>
+        <w:t>Hasil</w:t>
+      </w:r>
+      <w:proofErr w:type="spellEnd"/>
+      <w:r>
+        <w:t xml:space="preserve"> Get All Stop</w:t>
+      </w:r>
+    </w:p>
+    <w:p>
+      <w:r>
+        <w:drawing>
+          <wp:inline distT="0" distB="0" distL="0" distR="0" wp14:anchorId="22FA7A9B" wp14:editId="4EA1AF6E">
+            <wp:extent cx="5943600" cy="3401060"/>
+            <wp:effectExtent l="0" t="0" r="0" b="8890"/>
+            <wp:docPr id="24" name="Picture 24"/>
+            <wp:cNvGraphicFramePr>
+              <a:graphicFrameLocks xmlns:a="http://schemas.openxmlformats.org/drawingml/2006/main" noChangeAspect="1"/>
+            </wp:cNvGraphicFramePr>
+            <a:graphic xmlns:a="http://schemas.openxmlformats.org/drawingml/2006/main">
+              <a:graphicData uri="http://schemas.openxmlformats.org/drawingml/2006/picture">
+                <pic:pic xmlns:pic="http://schemas.openxmlformats.org/drawingml/2006/picture">
+                  <pic:nvPicPr>
+                    <pic:cNvPr id="1" name=""/>
+                    <pic:cNvPicPr/>
+                  </pic:nvPicPr>
+                  <pic:blipFill>
+                    <a:blip r:embed="rId23"/>
+                    <a:stretch>
+                      <a:fillRect/>
+                    </a:stretch>
+                  </pic:blipFill>
+                  <pic:spPr>
+                    <a:xfrm>
+                      <a:off x="0" y="0"/>
+                      <a:ext cx="5943600" cy="3401060"/>
+                    </a:xfrm>
+                    <a:prstGeom prst="rect">
+                      <a:avLst/>
+                    </a:prstGeom>
+                  </pic:spPr>
+                </pic:pic>
+              </a:graphicData>
+            </a:graphic>
+          </wp:inline>
+        </w:drawing>
+      </w:r>
+    </w:p>
+    <w:p>
+      <w:proofErr w:type="spellStart"/>
+      <w:r>
+        <w:t>Hasil</w:t>
+      </w:r>
+      <w:proofErr w:type="spellEnd"/>
+      <w:r>
+        <w:t xml:space="preserve"> Post Stop</w:t>
+      </w:r>
+    </w:p>
+    <w:p>
+      <w:r>
+        <w:lastRenderedPageBreak/>
+        <w:drawing>
+          <wp:inline distT="0" distB="0" distL="0" distR="0" wp14:anchorId="0A0F04BC" wp14:editId="43FEC69E">
+            <wp:extent cx="5943600" cy="3002915"/>
+            <wp:effectExtent l="0" t="0" r="0" b="6985"/>
+            <wp:docPr id="25" name="Picture 25"/>
+            <wp:cNvGraphicFramePr>
+              <a:graphicFrameLocks xmlns:a="http://schemas.openxmlformats.org/drawingml/2006/main" noChangeAspect="1"/>
+            </wp:cNvGraphicFramePr>
+            <a:graphic xmlns:a="http://schemas.openxmlformats.org/drawingml/2006/main">
+              <a:graphicData uri="http://schemas.openxmlformats.org/drawingml/2006/picture">
+                <pic:pic xmlns:pic="http://schemas.openxmlformats.org/drawingml/2006/picture">
+                  <pic:nvPicPr>
+                    <pic:cNvPr id="1" name=""/>
+                    <pic:cNvPicPr/>
+                  </pic:nvPicPr>
+                  <pic:blipFill>
+                    <a:blip r:embed="rId24"/>
+                    <a:stretch>
+                      <a:fillRect/>
+                    </a:stretch>
+                  </pic:blipFill>
+                  <pic:spPr>
+                    <a:xfrm>
+                      <a:off x="0" y="0"/>
+                      <a:ext cx="5943600" cy="3002915"/>
+                    </a:xfrm>
+                    <a:prstGeom prst="rect">
+                      <a:avLst/>
+                    </a:prstGeom>
+                  </pic:spPr>
+                </pic:pic>
+              </a:graphicData>
+            </a:graphic>
+          </wp:inline>
+        </w:drawing>
+      </w:r>
+    </w:p>
+    <w:p>
+      <w:proofErr w:type="spellStart"/>
+      <w:r>
+        <w:t>Hasil</w:t>
+      </w:r>
+      <w:proofErr w:type="spellEnd"/>
+      <w:r>
+        <w:t xml:space="preserve"> Get Stop ID: 6</w:t>
+      </w:r>
+    </w:p>
+    <w:p>
+      <w:r>
+        <w:drawing>
+          <wp:inline distT="0" distB="0" distL="0" distR="0" wp14:anchorId="234EA0C8" wp14:editId="55F868EA">
+            <wp:extent cx="5943600" cy="3891915"/>
+            <wp:effectExtent l="0" t="0" r="0" b="0"/>
+            <wp:docPr id="26" name="Picture 26"/>
+            <wp:cNvGraphicFramePr>
+              <a:graphicFrameLocks xmlns:a="http://schemas.openxmlformats.org/drawingml/2006/main" noChangeAspect="1"/>
+            </wp:cNvGraphicFramePr>
+            <a:graphic xmlns:a="http://schemas.openxmlformats.org/drawingml/2006/main">
+              <a:graphicData uri="http://schemas.openxmlformats.org/drawingml/2006/picture">
+                <pic:pic xmlns:pic="http://schemas.openxmlformats.org/drawingml/2006/picture">
+                  <pic:nvPicPr>
+                    <pic:cNvPr id="1" name=""/>
+                    <pic:cNvPicPr/>
+                  </pic:nvPicPr>
+                  <pic:blipFill>
+                    <a:blip r:embed="rId25"/>
+                    <a:stretch>
+                      <a:fillRect/>
+                    </a:stretch>
+                  </pic:blipFill>
+                  <pic:spPr>
+                    <a:xfrm>
+                      <a:off x="0" y="0"/>
+                      <a:ext cx="5943600" cy="3891915"/>
+                    </a:xfrm>
+                    <a:prstGeom prst="rect">
+                      <a:avLst/>
+                    </a:prstGeom>
+                  </pic:spPr>
+                </pic:pic>
+              </a:graphicData>
+            </a:graphic>
+          </wp:inline>
+        </w:drawing>
+      </w:r>
+    </w:p>
+    <w:p>
+      <w:proofErr w:type="spellStart"/>
+      <w:r>
+        <w:t>Hasil</w:t>
+      </w:r>
+      <w:proofErr w:type="spellEnd"/>
+      <w:r>
+        <w:t xml:space="preserve"> Post Trip</w:t>
+      </w:r>
+    </w:p>
+    <w:p>
+      <w:r>
+        <w:lastRenderedPageBreak/>
+        <w:drawing>
+          <wp:inline distT="0" distB="0" distL="0" distR="0" wp14:anchorId="131F68B3" wp14:editId="01390DBF">
+            <wp:extent cx="5943600" cy="3592830"/>
+            <wp:effectExtent l="0" t="0" r="0" b="7620"/>
+            <wp:docPr id="27" name="Picture 27"/>
+            <wp:cNvGraphicFramePr>
+              <a:graphicFrameLocks xmlns:a="http://schemas.openxmlformats.org/drawingml/2006/main" noChangeAspect="1"/>
+            </wp:cNvGraphicFramePr>
+            <a:graphic xmlns:a="http://schemas.openxmlformats.org/drawingml/2006/main">
+              <a:graphicData uri="http://schemas.openxmlformats.org/drawingml/2006/picture">
+                <pic:pic xmlns:pic="http://schemas.openxmlformats.org/drawingml/2006/picture">
+                  <pic:nvPicPr>
+                    <pic:cNvPr id="1" name=""/>
+                    <pic:cNvPicPr/>
+                  </pic:nvPicPr>
+                  <pic:blipFill>
+                    <a:blip r:embed="rId26"/>
+                    <a:stretch>
+                      <a:fillRect/>
+                    </a:stretch>
+                  </pic:blipFill>
+                  <pic:spPr>
+                    <a:xfrm>
+                      <a:off x="0" y="0"/>
+                      <a:ext cx="5943600" cy="3592830"/>
+                    </a:xfrm>
+                    <a:prstGeom prst="rect">
+                      <a:avLst/>
+                    </a:prstGeom>
+                  </pic:spPr>
+                </pic:pic>
+              </a:graphicData>
+            </a:graphic>
+          </wp:inline>
+        </w:drawing>
+      </w:r>
+    </w:p>
+    <w:p>
+      <w:proofErr w:type="spellStart"/>
+      <w:r>
+        <w:t>Hasil</w:t>
+      </w:r>
+      <w:proofErr w:type="spellEnd"/>
+      <w:r>
+        <w:t xml:space="preserve"> Get Trip ID: 3</w:t>
+      </w:r>
+    </w:p>
+    <w:p>
+      <w:r>
+        <w:t xml:space="preserve">Get All Trip: </w:t>
+      </w:r>
+      <w:proofErr w:type="spellStart"/>
+      <w:r>
+        <w:t>Gagal</w:t>
+      </w:r>
+      <w:proofErr w:type="spellEnd"/>
+    </w:p>
+    <w:p>
+      <w:r>
+        <w:lastRenderedPageBreak/>
+        <w:drawing>
+          <wp:inline distT="0" distB="0" distL="0" distR="0" wp14:anchorId="448DF8AC" wp14:editId="135BE589">
+            <wp:extent cx="5943600" cy="4161155"/>
+            <wp:effectExtent l="0" t="0" r="0" b="0"/>
+            <wp:docPr id="28" name="Picture 28"/>
+            <wp:cNvGraphicFramePr>
+              <a:graphicFrameLocks xmlns:a="http://schemas.openxmlformats.org/drawingml/2006/main" noChangeAspect="1"/>
+            </wp:cNvGraphicFramePr>
+            <a:graphic xmlns:a="http://schemas.openxmlformats.org/drawingml/2006/main">
+              <a:graphicData uri="http://schemas.openxmlformats.org/drawingml/2006/picture">
+                <pic:pic xmlns:pic="http://schemas.openxmlformats.org/drawingml/2006/picture">
+                  <pic:nvPicPr>
+                    <pic:cNvPr id="1" name=""/>
+                    <pic:cNvPicPr/>
+                  </pic:nvPicPr>
+                  <pic:blipFill>
+                    <a:blip r:embed="rId27"/>
+                    <a:stretch>
+                      <a:fillRect/>
+                    </a:stretch>
+                  </pic:blipFill>
+                  <pic:spPr>
+                    <a:xfrm>
+                      <a:off x="0" y="0"/>
+                      <a:ext cx="5943600" cy="4161155"/>
+                    </a:xfrm>
+                    <a:prstGeom prst="rect">
+                      <a:avLst/>
+                    </a:prstGeom>
+                  </pic:spPr>
+                </pic:pic>
+              </a:graphicData>
+            </a:graphic>
+          </wp:inline>
+        </w:drawing>
+      </w:r>
+    </w:p>
+    <w:p>
+      <w:proofErr w:type="spellStart"/>
+      <w:r>
+        <w:t>Hasil</w:t>
+      </w:r>
+      <w:proofErr w:type="spellEnd"/>
+      <w:r>
+        <w:t xml:space="preserve"> Post Trip Schedule</w:t>
+      </w:r>
+    </w:p>
+    <w:p>
+      <w:r>
+        <w:t xml:space="preserve">Get All Trip Schedule: </w:t>
+      </w:r>
+      <w:proofErr w:type="spellStart"/>
+      <w:r>
+        <w:t>Gagal</w:t>
+      </w:r>
+      <w:proofErr w:type="spellEnd"/>
+    </w:p>
+    <w:p>
+      <w:r>
+        <w:lastRenderedPageBreak/>
+        <w:drawing>
+          <wp:inline distT="0" distB="0" distL="0" distR="0" wp14:anchorId="610055C0" wp14:editId="68BD1CC8">
+            <wp:extent cx="5943600" cy="3482340"/>
+            <wp:effectExtent l="0" t="0" r="0" b="3810"/>
+            <wp:docPr id="29" name="Picture 29"/>
+            <wp:cNvGraphicFramePr>
+              <a:graphicFrameLocks xmlns:a="http://schemas.openxmlformats.org/drawingml/2006/main" noChangeAspect="1"/>
+            </wp:cNvGraphicFramePr>
+            <a:graphic xmlns:a="http://schemas.openxmlformats.org/drawingml/2006/main">
+              <a:graphicData uri="http://schemas.openxmlformats.org/drawingml/2006/picture">
+                <pic:pic xmlns:pic="http://schemas.openxmlformats.org/drawingml/2006/picture">
+                  <pic:nvPicPr>
+                    <pic:cNvPr id="1" name=""/>
+                    <pic:cNvPicPr/>
+                  </pic:nvPicPr>
+                  <pic:blipFill>
+                    <a:blip r:embed="rId28"/>
+                    <a:stretch>
+                      <a:fillRect/>
+                    </a:stretch>
+                  </pic:blipFill>
+                  <pic:spPr>
+                    <a:xfrm>
+                      <a:off x="0" y="0"/>
+                      <a:ext cx="5943600" cy="3482340"/>
+                    </a:xfrm>
+                    <a:prstGeom prst="rect">
+                      <a:avLst/>
+                    </a:prstGeom>
+                  </pic:spPr>
+                </pic:pic>
+              </a:graphicData>
+            </a:graphic>
+          </wp:inline>
+        </w:drawing>
+      </w:r>
+    </w:p>
+    <w:p>
+      <w:proofErr w:type="spellStart"/>
+      <w:r>
+        <w:t>Hasil</w:t>
+      </w:r>
+      <w:proofErr w:type="spellEnd"/>
+      <w:r>
+        <w:t xml:space="preserve"> Post Ticket</w:t>
+      </w:r>
+    </w:p>
+    <w:p>
+      <w:r>
+        <w:t xml:space="preserve">Get All Ticket: </w:t>
+      </w:r>
+      <w:proofErr w:type="spellStart"/>
+      <w:r>
+        <w:t>Gagal</w:t>
+      </w:r>
+      <w:proofErr w:type="spellEnd"/>
+    </w:p>
+    <w:p>
+      <w:r>
+        <w:lastRenderedPageBreak/>
+        <w:drawing>
+          <wp:inline distT="0" distB="0" distL="0" distR="0" wp14:anchorId="57E8E30D" wp14:editId="700A91AC">
+            <wp:extent cx="5943600" cy="4147820"/>
+            <wp:effectExtent l="0" t="0" r="0" b="5080"/>
+            <wp:docPr id="30" name="Picture 30"/>
+            <wp:cNvGraphicFramePr>
+              <a:graphicFrameLocks xmlns:a="http://schemas.openxmlformats.org/drawingml/2006/main" noChangeAspect="1"/>
+            </wp:cNvGraphicFramePr>
+            <a:graphic xmlns:a="http://schemas.openxmlformats.org/drawingml/2006/main">
+              <a:graphicData uri="http://schemas.openxmlformats.org/drawingml/2006/picture">
+                <pic:pic xmlns:pic="http://schemas.openxmlformats.org/drawingml/2006/picture">
+                  <pic:nvPicPr>
+                    <pic:cNvPr id="1" name=""/>
+                    <pic:cNvPicPr/>
+                  </pic:nvPicPr>
+                  <pic:blipFill>
+                    <a:blip r:embed="rId29"/>
+                    <a:stretch>
+                      <a:fillRect/>
+                    </a:stretch>
+                  </pic:blipFill>
+                  <pic:spPr>
+                    <a:xfrm>
+                      <a:off x="0" y="0"/>
+                      <a:ext cx="5943600" cy="4147820"/>
+                    </a:xfrm>
+                    <a:prstGeom prst="rect">
+                      <a:avLst/>
+                    </a:prstGeom>
+                  </pic:spPr>
+                </pic:pic>
+              </a:graphicData>
+            </a:graphic>
+          </wp:inline>
+        </w:drawing>
+      </w:r>
+    </w:p>
+    <w:p>
+      <w:proofErr w:type="spellStart"/>
+      <w:r>
+        <w:t>Hasil</w:t>
+      </w:r>
+      <w:proofErr w:type="spellEnd"/>
+      <w:r>
+        <w:t xml:space="preserve"> </w:t>
+      </w:r>
+      <w:proofErr w:type="spellStart"/>
+      <w:r>
+        <w:t>Ubah</w:t>
+      </w:r>
+      <w:proofErr w:type="spellEnd"/>
+      <w:r>
+        <w:t xml:space="preserve"> Password</w:t>
+      </w:r>
+    </w:p>
+    <w:p>
+      <w:r>
+        <w:lastRenderedPageBreak/>
+        <w:drawing>
+          <wp:inline distT="0" distB="0" distL="0" distR="0" wp14:anchorId="73D143F9" wp14:editId="2E2BEB23">
+            <wp:extent cx="5943600" cy="3970655"/>
+            <wp:effectExtent l="0" t="0" r="0" b="0"/>
+            <wp:docPr id="31" name="Picture 31"/>
+            <wp:cNvGraphicFramePr>
+              <a:graphicFrameLocks xmlns:a="http://schemas.openxmlformats.org/drawingml/2006/main" noChangeAspect="1"/>
+            </wp:cNvGraphicFramePr>
+            <a:graphic xmlns:a="http://schemas.openxmlformats.org/drawingml/2006/main">
+              <a:graphicData uri="http://schemas.openxmlformats.org/drawingml/2006/picture">
+                <pic:pic xmlns:pic="http://schemas.openxmlformats.org/drawingml/2006/picture">
+                  <pic:nvPicPr>
+                    <pic:cNvPr id="1" name=""/>
+                    <pic:cNvPicPr/>
+                  </pic:nvPicPr>
+                  <pic:blipFill>
+                    <a:blip r:embed="rId30"/>
+                    <a:stretch>
+                      <a:fillRect/>
+                    </a:stretch>
+                  </pic:blipFill>
+                  <pic:spPr>
+                    <a:xfrm>
+                      <a:off x="0" y="0"/>
+                      <a:ext cx="5943600" cy="3970655"/>
+                    </a:xfrm>
+                    <a:prstGeom prst="rect">
+                      <a:avLst/>
+                    </a:prstGeom>
+                  </pic:spPr>
+                </pic:pic>
+              </a:graphicData>
+            </a:graphic>
+          </wp:inline>
+        </w:drawing>
+      </w:r>
+    </w:p>
+    <w:p>
+      <w:proofErr w:type="spellStart"/>
+      <w:r>
+        <w:t>Hasil</w:t>
+      </w:r>
+      <w:proofErr w:type="spellEnd"/>
+      <w:r>
+        <w:t xml:space="preserve"> </w:t>
+      </w:r>
+      <w:proofErr w:type="spellStart"/>
+      <w:r>
+        <w:t>Ubah</w:t>
+      </w:r>
+      <w:proofErr w:type="spellEnd"/>
+      <w:r>
+        <w:t xml:space="preserve"> Data User</w:t>
+      </w:r>
+    </w:p>
+    <w:p>
+      <w:bookmarkStart w:id="0" w:name="_GoBack"/>
+      <w:bookmarkEnd w:id="0"/>
     </w:p>
     <w:p/>
     <w:p>
@@ -806,6 +1587,138 @@
       </w:r>
     </w:p>
     <w:p>
+      <w:pPr>
+        <w:pStyle w:val="ListParagraph"/>
+        <w:numPr>
+          <w:ilvl w:val="0"/>
+          <w:numId w:val="1"/>
+        </w:numPr>
+      </w:pPr>
+      <w:r>
+        <w:t xml:space="preserve">Update Bus </w:t>
+      </w:r>
+      <w:proofErr w:type="spellStart"/>
+      <w:r>
+        <w:t>tidak</w:t>
+      </w:r>
+      <w:proofErr w:type="spellEnd"/>
+      <w:r>
+        <w:t xml:space="preserve"> </w:t>
+      </w:r>
+      <w:proofErr w:type="spellStart"/>
+      <w:r>
+        <w:t>berhasil</w:t>
+      </w:r>
+      <w:proofErr w:type="spellEnd"/>
+      <w:r>
+        <w:t xml:space="preserve"> </w:t>
+      </w:r>
+      <w:proofErr w:type="spellStart"/>
+      <w:r>
+        <w:t>dijalankan</w:t>
+      </w:r>
+      <w:proofErr w:type="spellEnd"/>
+    </w:p>
+    <w:p>
+      <w:pPr>
+        <w:pStyle w:val="ListParagraph"/>
+        <w:numPr>
+          <w:ilvl w:val="0"/>
+          <w:numId w:val="1"/>
+        </w:numPr>
+      </w:pPr>
+      <w:r>
+        <w:t xml:space="preserve">Get All Trip </w:t>
+      </w:r>
+      <w:proofErr w:type="spellStart"/>
+      <w:r>
+        <w:t>tidak</w:t>
+      </w:r>
+      <w:proofErr w:type="spellEnd"/>
+      <w:r>
+        <w:t xml:space="preserve"> </w:t>
+      </w:r>
+      <w:proofErr w:type="spellStart"/>
+      <w:r>
+        <w:t>berhasil</w:t>
+      </w:r>
+      <w:proofErr w:type="spellEnd"/>
+      <w:r>
+        <w:t xml:space="preserve"> </w:t>
+      </w:r>
+      <w:proofErr w:type="spellStart"/>
+      <w:r>
+        <w:t>dijalankan</w:t>
+      </w:r>
+      <w:proofErr w:type="spellEnd"/>
+    </w:p>
+    <w:p>
+      <w:pPr>
+        <w:pStyle w:val="ListParagraph"/>
+        <w:numPr>
+          <w:ilvl w:val="0"/>
+          <w:numId w:val="1"/>
+        </w:numPr>
+      </w:pPr>
+      <w:r>
+        <w:t xml:space="preserve">Get All Trip Schedule </w:t>
+      </w:r>
+      <w:proofErr w:type="spellStart"/>
+      <w:r>
+        <w:t>tidak</w:t>
+      </w:r>
+      <w:proofErr w:type="spellEnd"/>
+      <w:r>
+        <w:t xml:space="preserve"> </w:t>
+      </w:r>
+      <w:proofErr w:type="spellStart"/>
+      <w:r>
+        <w:t>berhasil</w:t>
+      </w:r>
+      <w:proofErr w:type="spellEnd"/>
+      <w:r>
+        <w:t xml:space="preserve"> </w:t>
+      </w:r>
+      <w:proofErr w:type="spellStart"/>
+      <w:r>
+        <w:t>dijalankan</w:t>
+      </w:r>
+      <w:proofErr w:type="spellEnd"/>
+    </w:p>
+    <w:p>
+      <w:pPr>
+        <w:pStyle w:val="ListParagraph"/>
+        <w:numPr>
+          <w:ilvl w:val="0"/>
+          <w:numId w:val="1"/>
+        </w:numPr>
+      </w:pPr>
+      <w:r>
+        <w:t xml:space="preserve">Get All Ticket </w:t>
+      </w:r>
+      <w:proofErr w:type="spellStart"/>
+      <w:r>
+        <w:t>tidak</w:t>
+      </w:r>
+      <w:proofErr w:type="spellEnd"/>
+      <w:r>
+        <w:t xml:space="preserve"> </w:t>
+      </w:r>
+      <w:proofErr w:type="spellStart"/>
+      <w:r>
+        <w:t>berhasil</w:t>
+      </w:r>
+      <w:proofErr w:type="spellEnd"/>
+      <w:r>
+        <w:t xml:space="preserve"> </w:t>
+      </w:r>
+      <w:proofErr w:type="spellStart"/>
+      <w:r>
+        <w:t>dijalankan</w:t>
+      </w:r>
+      <w:proofErr w:type="spellEnd"/>
+    </w:p>
+    <w:p>
       <w:proofErr w:type="spellStart"/>
       <w:r>
         <w:t>Beberapa</w:t>
@@ -955,10 +1868,7 @@
       </w:r>
       <w:proofErr w:type="spellEnd"/>
     </w:p>
-    <w:p>
-      <w:bookmarkStart w:id="0" w:name="_GoBack"/>
-      <w:bookmarkEnd w:id="0"/>
-    </w:p>
+    <w:p/>
     <w:sectPr>
       <w:pgSz w:w="12240" w:h="15840"/>
       <w:pgMar w:top="1440" w:right="1440" w:bottom="1440" w:left="1440" w:header="708" w:footer="708" w:gutter="0"/>

</xml_diff>